<commit_message>
Aula de Levantamento de Sistemas
</commit_message>
<xml_diff>
--- a/documentacao/Modelo-Documento-Requisitos.docx
+++ b/documentacao/Modelo-Documento-Requisitos.docx
@@ -1,6 +1,6 @@
 
 <file path=word/document.xml><?xml version="1.0" encoding="utf-8"?>
-<w:document xmlns:wpc="http://schemas.microsoft.com/office/word/2010/wordprocessingCanvas" xmlns:mo="http://schemas.microsoft.com/office/mac/office/2008/main" xmlns:mc="http://schemas.openxmlformats.org/markup-compatibility/2006" xmlns:mv="urn:schemas-microsoft-com:mac:vml" xmlns:o="urn:schemas-microsoft-com:office:office" xmlns:r="http://schemas.openxmlformats.org/officeDocument/2006/relationships" xmlns:m="http://schemas.openxmlformats.org/officeDocument/2006/math" xmlns:v="urn:schemas-microsoft-com:vml" xmlns:wp14="http://schemas.microsoft.com/office/word/2010/wordprocessingDrawing" xmlns:wp="http://schemas.openxmlformats.org/drawingml/2006/wordprocessingDrawing" xmlns:w10="urn:schemas-microsoft-com:office:word" xmlns:w="http://schemas.openxmlformats.org/wordprocessingml/2006/main" xmlns:w14="http://schemas.microsoft.com/office/word/2010/wordml" xmlns:w15="http://schemas.microsoft.com/office/word/2012/wordml" xmlns:wpg="http://schemas.microsoft.com/office/word/2010/wordprocessingGroup" xmlns:wpi="http://schemas.microsoft.com/office/word/2010/wordprocessingInk" xmlns:wne="http://schemas.microsoft.com/office/word/2006/wordml" xmlns:wps="http://schemas.microsoft.com/office/word/2010/wordprocessingShape" mc:Ignorable="w14 w15 wp14">
+<w:document xmlns:wpc="http://schemas.microsoft.com/office/word/2010/wordprocessingCanvas" xmlns:cx="http://schemas.microsoft.com/office/drawing/2014/chartex" xmlns:mc="http://schemas.openxmlformats.org/markup-compatibility/2006" xmlns:o="urn:schemas-microsoft-com:office:office" xmlns:r="http://schemas.openxmlformats.org/officeDocument/2006/relationships" xmlns:m="http://schemas.openxmlformats.org/officeDocument/2006/math" xmlns:v="urn:schemas-microsoft-com:vml" xmlns:wp14="http://schemas.microsoft.com/office/word/2010/wordprocessingDrawing" xmlns:wp="http://schemas.openxmlformats.org/drawingml/2006/wordprocessingDrawing" xmlns:w10="urn:schemas-microsoft-com:office:word" xmlns:w="http://schemas.openxmlformats.org/wordprocessingml/2006/main" xmlns:w14="http://schemas.microsoft.com/office/word/2010/wordml" xmlns:w15="http://schemas.microsoft.com/office/word/2012/wordml" xmlns:w16se="http://schemas.microsoft.com/office/word/2015/wordml/symex" xmlns:wpg="http://schemas.microsoft.com/office/word/2010/wordprocessingGroup" xmlns:wpi="http://schemas.microsoft.com/office/word/2010/wordprocessingInk" xmlns:wne="http://schemas.microsoft.com/office/word/2006/wordml" xmlns:wps="http://schemas.microsoft.com/office/word/2010/wordprocessingShape" mc:Ignorable="w14 w15 w16se wp14">
   <w:body>
     <w:p>
       <w:pPr>
@@ -661,6 +661,12 @@
                 <w:rFonts w:ascii="Times New Roman"/>
               </w:rPr>
             </w:pPr>
+            <w:r>
+              <w:rPr>
+                <w:rFonts w:ascii="Times New Roman"/>
+              </w:rPr>
+              <w:t>1.0</w:t>
+            </w:r>
           </w:p>
         </w:tc>
         <w:tc>
@@ -676,6 +682,12 @@
                 <w:rFonts w:ascii="Times New Roman"/>
               </w:rPr>
             </w:pPr>
+            <w:r>
+              <w:rPr>
+                <w:rFonts w:ascii="Times New Roman"/>
+              </w:rPr>
+              <w:t>24/07/2019</w:t>
+            </w:r>
           </w:p>
         </w:tc>
         <w:tc>
@@ -691,6 +703,12 @@
                 <w:rFonts w:ascii="Times New Roman"/>
               </w:rPr>
             </w:pPr>
+            <w:r>
+              <w:rPr>
+                <w:rFonts w:ascii="Times New Roman"/>
+              </w:rPr>
+              <w:t>Kevin Benevides</w:t>
+            </w:r>
           </w:p>
         </w:tc>
         <w:tc>
@@ -703,9 +721,37 @@
               <w:spacing w:before="0"/>
               <w:ind w:left="0"/>
               <w:rPr>
+                <w:rFonts w:asciiTheme="minorHAnsi" w:hAnsiTheme="minorHAnsi" w:cstheme="minorHAnsi"/>
+              </w:rPr>
+            </w:pPr>
+            <w:r>
+              <w:rPr>
+                <w:rFonts w:asciiTheme="minorHAnsi" w:hAnsiTheme="minorHAnsi" w:cstheme="minorHAnsi"/>
+              </w:rPr>
+              <w:t>Criação documento de requisitos</w:t>
+            </w:r>
+          </w:p>
+          <w:p>
+            <w:pPr>
+              <w:pStyle w:val="TableParagraph"/>
+              <w:spacing w:before="0"/>
+              <w:ind w:left="0"/>
+              <w:rPr>
                 <w:rFonts w:ascii="Times New Roman"/>
               </w:rPr>
             </w:pPr>
+            <w:r>
+              <w:rPr>
+                <w:rFonts w:asciiTheme="minorHAnsi" w:hAnsiTheme="minorHAnsi" w:cstheme="minorHAnsi"/>
+              </w:rPr>
+              <w:t>referente a primeira entrevista.</w:t>
+            </w:r>
+            <w:r>
+              <w:rPr>
+                <w:rFonts w:ascii="Times New Roman"/>
+              </w:rPr>
+              <w:t xml:space="preserve"> </w:t>
+            </w:r>
           </w:p>
         </w:tc>
       </w:tr>
@@ -2072,7 +2118,7 @@
               </wp:inline>
             </w:drawing>
           </mc:Choice>
-          <mc:Fallback>
+          <mc:Fallback xmlns:mv="urn:schemas-microsoft-com:mac:vml" xmlns:mo="http://schemas.microsoft.com/office/mac/office/2008/main">
             <w:pict>
               <v:group w14:anchorId="039C3E64" id="Group_x0020_10" o:spid="_x0000_s1026" style="width:434.95pt;height:2.2pt;mso-position-horizontal-relative:char;mso-position-vertical-relative:line" coordsize="8699,44" o:gfxdata="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">
                 <v:line id="Line_x0020_11" o:spid="_x0000_s1027" style="position:absolute;visibility:visible;mso-wrap-style:square" from="0,22" to="8699,22" o:connectortype="straight" o:gfxdata="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" strokecolor="#1f487c" strokeweight="2.16pt"/>
@@ -2353,7 +2399,7 @@
               </wp:inline>
             </w:drawing>
           </mc:Choice>
-          <mc:Fallback>
+          <mc:Fallback xmlns:mv="urn:schemas-microsoft-com:mac:vml" xmlns:mo="http://schemas.microsoft.com/office/mac/office/2008/main">
             <w:pict>
               <v:group w14:anchorId="1E75BFC5" id="Group_x0020_8" o:spid="_x0000_s1026" style="width:434.95pt;height:2.2pt;mso-position-horizontal-relative:char;mso-position-vertical-relative:line" coordsize="8699,44" o:gfxdata="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">
                 <v:line id="Line_x0020_9" o:spid="_x0000_s1027" style="position:absolute;visibility:visible;mso-wrap-style:square" from="0,22" to="8699,22" o:connectortype="straight" o:gfxdata="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" strokecolor="#1f487c" strokeweight="2.16pt"/>
@@ -2379,8 +2425,32 @@
         <w:pStyle w:val="Corpodetexto"/>
         <w:spacing w:before="8"/>
         <w:rPr>
+          <w:rFonts w:asciiTheme="minorHAnsi" w:hAnsiTheme="minorHAnsi" w:cstheme="minorHAnsi"/>
+          <w:b/>
+        </w:rPr>
+      </w:pPr>
+      <w:r>
+        <w:rPr>
           <w:i/>
           <w:sz w:val="19"/>
+        </w:rPr>
+        <w:tab/>
+      </w:r>
+      <w:r>
+        <w:rPr>
+          <w:rFonts w:asciiTheme="minorHAnsi" w:hAnsiTheme="minorHAnsi" w:cstheme="minorHAnsi"/>
+          <w:b/>
+        </w:rPr>
+        <w:t xml:space="preserve">Este documento contém a especificação de requisitos para o aplicativo mobile e front end, que divulgará os pacotes de viagens da agência Code Tur. Com o aplicativo em mão o cliente terá condições de divulgar a todos os interessados as informações sobre o seus pacotes de viajens. </w:t>
+      </w:r>
+    </w:p>
+    <w:p>
+      <w:pPr>
+        <w:pStyle w:val="Corpodetexto"/>
+        <w:spacing w:before="8"/>
+        <w:rPr>
+          <w:rFonts w:asciiTheme="minorHAnsi" w:hAnsiTheme="minorHAnsi" w:cstheme="minorHAnsi"/>
+          <w:b/>
         </w:rPr>
       </w:pPr>
     </w:p>
@@ -2416,6 +2486,54 @@
           <w:color w:val="003366"/>
         </w:rPr>
         <w:t>Atual</w:t>
+      </w:r>
+    </w:p>
+    <w:p>
+      <w:pPr>
+        <w:pStyle w:val="Ttulo2"/>
+        <w:tabs>
+          <w:tab w:val="left" w:pos="999"/>
+          <w:tab w:val="left" w:pos="1000"/>
+        </w:tabs>
+        <w:ind w:left="572" w:firstLine="0"/>
+        <w:rPr>
+          <w:color w:val="003366"/>
+        </w:rPr>
+      </w:pPr>
+      <w:r>
+        <w:rPr>
+          <w:color w:val="003366"/>
+        </w:rPr>
+        <w:tab/>
+      </w:r>
+    </w:p>
+    <w:p>
+      <w:pPr>
+        <w:pStyle w:val="Ttulo2"/>
+        <w:tabs>
+          <w:tab w:val="left" w:pos="999"/>
+          <w:tab w:val="left" w:pos="1000"/>
+        </w:tabs>
+        <w:ind w:left="572" w:firstLine="0"/>
+        <w:rPr>
+          <w:b w:val="0"/>
+          <w:color w:val="000000" w:themeColor="text1"/>
+        </w:rPr>
+      </w:pPr>
+      <w:r>
+        <w:rPr>
+          <w:b w:val="0"/>
+          <w:color w:val="000000" w:themeColor="text1"/>
+          <w:sz w:val="22"/>
+        </w:rPr>
+        <w:t>Atualmente o cliente oferece e divulga seus pacotes de viagens através de panfletos que além de ter o alcance reduzido, gera custos de impressão e distribuição.</w:t>
+      </w:r>
+      <w:r>
+        <w:rPr>
+          <w:b w:val="0"/>
+          <w:color w:val="000000" w:themeColor="text1"/>
+        </w:rPr>
+        <w:tab/>
       </w:r>
     </w:p>
     <w:p>
@@ -2604,6 +2722,8 @@
                 <w:sz w:val="20"/>
               </w:rPr>
             </w:pPr>
+            <w:bookmarkStart w:id="6" w:name="_GoBack"/>
+            <w:bookmarkEnd w:id="6"/>
           </w:p>
         </w:tc>
         <w:tc>
@@ -2754,8 +2874,8 @@
         </w:tabs>
         <w:spacing w:before="100"/>
       </w:pPr>
-      <w:bookmarkStart w:id="6" w:name="_bookmark6"/>
-      <w:bookmarkEnd w:id="6"/>
+      <w:bookmarkStart w:id="7" w:name="_bookmark6"/>
+      <w:bookmarkEnd w:id="7"/>
       <w:r>
         <w:rPr>
           <w:color w:val="003366"/>
@@ -3020,8 +3140,8 @@
           <w:tab w:val="left" w:pos="1000"/>
         </w:tabs>
       </w:pPr>
-      <w:bookmarkStart w:id="7" w:name="_bookmark7"/>
-      <w:bookmarkEnd w:id="7"/>
+      <w:bookmarkStart w:id="8" w:name="_bookmark7"/>
+      <w:bookmarkEnd w:id="8"/>
       <w:r>
         <w:rPr>
           <w:color w:val="003366"/>
@@ -3060,8 +3180,8 @@
         <w:spacing w:before="100" w:after="19"/>
         <w:ind w:hanging="433"/>
       </w:pPr>
-      <w:bookmarkStart w:id="8" w:name="_bookmark8"/>
-      <w:bookmarkEnd w:id="8"/>
+      <w:bookmarkStart w:id="9" w:name="_bookmark8"/>
+      <w:bookmarkEnd w:id="9"/>
       <w:r>
         <w:rPr>
           <w:color w:val="1F487C"/>
@@ -3147,7 +3267,7 @@
               </wp:inline>
             </w:drawing>
           </mc:Choice>
-          <mc:Fallback>
+          <mc:Fallback xmlns:mv="urn:schemas-microsoft-com:mac:vml" xmlns:mo="http://schemas.microsoft.com/office/mac/office/2008/main">
             <w:pict>
               <v:group w14:anchorId="1451D065" id="Group_x0020_6" o:spid="_x0000_s1026" style="width:434.95pt;height:2.2pt;mso-position-horizontal-relative:char;mso-position-vertical-relative:line" coordsize="8699,44" o:gfxdata="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">
                 <v:line id="Line_x0020_7" o:spid="_x0000_s1027" style="position:absolute;visibility:visible;mso-wrap-style:square" from="0,22" to="8699,22" o:connectortype="straight" o:gfxdata="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" strokecolor="#1f487c" strokeweight="2.16pt"/>
@@ -3182,8 +3302,8 @@
         <w:spacing w:before="100"/>
         <w:ind w:left="858" w:hanging="718"/>
       </w:pPr>
-      <w:bookmarkStart w:id="9" w:name="_bookmark9"/>
-      <w:bookmarkEnd w:id="9"/>
+      <w:bookmarkStart w:id="10" w:name="_bookmark9"/>
+      <w:bookmarkEnd w:id="10"/>
       <w:r>
         <w:rPr>
           <w:color w:val="003366"/>
@@ -3620,8 +3740,8 @@
         </w:tabs>
         <w:spacing w:before="237"/>
       </w:pPr>
-      <w:bookmarkStart w:id="10" w:name="_bookmark10"/>
-      <w:bookmarkEnd w:id="10"/>
+      <w:bookmarkStart w:id="11" w:name="_bookmark10"/>
+      <w:bookmarkEnd w:id="11"/>
       <w:r>
         <w:rPr>
           <w:color w:val="003366"/>
@@ -4001,8 +4121,8 @@
           <w:sz w:val="32"/>
         </w:rPr>
       </w:pPr>
-      <w:bookmarkStart w:id="11" w:name="_bookmark11"/>
-      <w:bookmarkEnd w:id="11"/>
+      <w:bookmarkStart w:id="12" w:name="_bookmark11"/>
+      <w:bookmarkEnd w:id="12"/>
       <w:r>
         <w:rPr>
           <w:rFonts w:ascii="Verdana" w:hAnsi="Verdana"/>
@@ -4110,7 +4230,7 @@
               </wp:inline>
             </w:drawing>
           </mc:Choice>
-          <mc:Fallback>
+          <mc:Fallback xmlns:mv="urn:schemas-microsoft-com:mac:vml" xmlns:mo="http://schemas.microsoft.com/office/mac/office/2008/main">
             <w:pict>
               <v:group w14:anchorId="0DCA5986" id="Group_x0020_4" o:spid="_x0000_s1026" style="width:434.95pt;height:2.2pt;mso-position-horizontal-relative:char;mso-position-vertical-relative:line" coordsize="8699,44" o:gfxdata="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">
                 <v:line id="Line_x0020_5" o:spid="_x0000_s1027" style="position:absolute;visibility:visible;mso-wrap-style:square" from="0,22" to="8699,22" o:connectortype="straight" o:gfxdata="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" strokecolor="#1f487c" strokeweight="2.16pt"/>
@@ -4392,8 +4512,8 @@
           <w:sz w:val="24"/>
         </w:rPr>
       </w:pPr>
-      <w:bookmarkStart w:id="12" w:name="_bookmark12"/>
-      <w:bookmarkEnd w:id="12"/>
+      <w:bookmarkStart w:id="13" w:name="_bookmark12"/>
+      <w:bookmarkEnd w:id="13"/>
       <w:r>
         <w:rPr>
           <w:b/>
@@ -4652,8 +4772,8 @@
           <w:sz w:val="24"/>
         </w:rPr>
       </w:pPr>
-      <w:bookmarkStart w:id="13" w:name="_bookmark13"/>
-      <w:bookmarkEnd w:id="13"/>
+      <w:bookmarkStart w:id="14" w:name="_bookmark13"/>
+      <w:bookmarkEnd w:id="14"/>
       <w:r>
         <w:rPr>
           <w:b/>
@@ -4838,8 +4958,8 @@
           <w:sz w:val="24"/>
         </w:rPr>
       </w:pPr>
-      <w:bookmarkStart w:id="14" w:name="_bookmark14"/>
-      <w:bookmarkEnd w:id="14"/>
+      <w:bookmarkStart w:id="15" w:name="_bookmark14"/>
+      <w:bookmarkEnd w:id="15"/>
       <w:r>
         <w:rPr>
           <w:b/>
@@ -5367,8 +5487,8 @@
           <w:sz w:val="24"/>
         </w:rPr>
       </w:pPr>
-      <w:bookmarkStart w:id="15" w:name="_bookmark15"/>
-      <w:bookmarkEnd w:id="15"/>
+      <w:bookmarkStart w:id="16" w:name="_bookmark15"/>
+      <w:bookmarkEnd w:id="16"/>
       <w:r>
         <w:rPr>
           <w:b/>
@@ -5435,8 +5555,8 @@
           <w:sz w:val="24"/>
         </w:rPr>
       </w:pPr>
-      <w:bookmarkStart w:id="16" w:name="_bookmark16"/>
-      <w:bookmarkEnd w:id="16"/>
+      <w:bookmarkStart w:id="17" w:name="_bookmark16"/>
+      <w:bookmarkEnd w:id="17"/>
       <w:r>
         <w:rPr>
           <w:b/>
@@ -5495,8 +5615,6 @@
           <w:cols w:space="720"/>
         </w:sectPr>
       </w:pPr>
-      <w:bookmarkStart w:id="17" w:name="_GoBack"/>
-      <w:bookmarkEnd w:id="17"/>
     </w:p>
     <w:p>
       <w:pPr>
@@ -5636,7 +5754,7 @@
               </wp:inline>
             </w:drawing>
           </mc:Choice>
-          <mc:Fallback>
+          <mc:Fallback xmlns:mv="urn:schemas-microsoft-com:mac:vml" xmlns:mo="http://schemas.microsoft.com/office/mac/office/2008/main">
             <w:pict>
               <v:group w14:anchorId="1E8281ED" id="Group_x0020_2" o:spid="_x0000_s1026" style="width:434.95pt;height:2.2pt;mso-position-horizontal-relative:char;mso-position-vertical-relative:line" coordsize="8699,44" o:gfxdata="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">
                 <v:line id="Line_x0020_3" o:spid="_x0000_s1027" style="position:absolute;visibility:visible;mso-wrap-style:square" from="0,22" to="8699,22" o:connectortype="straight" o:gfxdata="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" strokecolor="#1f487c" strokeweight="2.16pt"/>
@@ -5914,7 +6032,7 @@
 </file>
 
 <file path=word/endnotes.xml><?xml version="1.0" encoding="utf-8"?>
-<w:endnotes xmlns:wpc="http://schemas.microsoft.com/office/word/2010/wordprocessingCanvas" xmlns:mo="http://schemas.microsoft.com/office/mac/office/2008/main" xmlns:mc="http://schemas.openxmlformats.org/markup-compatibility/2006" xmlns:mv="urn:schemas-microsoft-com:mac:vml" xmlns:o="urn:schemas-microsoft-com:office:office" xmlns:r="http://schemas.openxmlformats.org/officeDocument/2006/relationships" xmlns:m="http://schemas.openxmlformats.org/officeDocument/2006/math" xmlns:v="urn:schemas-microsoft-com:vml" xmlns:wp14="http://schemas.microsoft.com/office/word/2010/wordprocessingDrawing" xmlns:wp="http://schemas.openxmlformats.org/drawingml/2006/wordprocessingDrawing" xmlns:w10="urn:schemas-microsoft-com:office:word" xmlns:w="http://schemas.openxmlformats.org/wordprocessingml/2006/main" xmlns:w14="http://schemas.microsoft.com/office/word/2010/wordml" xmlns:w15="http://schemas.microsoft.com/office/word/2012/wordml" xmlns:wpg="http://schemas.microsoft.com/office/word/2010/wordprocessingGroup" xmlns:wpi="http://schemas.microsoft.com/office/word/2010/wordprocessingInk" xmlns:wne="http://schemas.microsoft.com/office/word/2006/wordml" xmlns:wps="http://schemas.microsoft.com/office/word/2010/wordprocessingShape" mc:Ignorable="w14 w15 wp14">
+<w:endnotes xmlns:wpc="http://schemas.microsoft.com/office/word/2010/wordprocessingCanvas" xmlns:cx="http://schemas.microsoft.com/office/drawing/2014/chartex" xmlns:mc="http://schemas.openxmlformats.org/markup-compatibility/2006" xmlns:o="urn:schemas-microsoft-com:office:office" xmlns:r="http://schemas.openxmlformats.org/officeDocument/2006/relationships" xmlns:m="http://schemas.openxmlformats.org/officeDocument/2006/math" xmlns:v="urn:schemas-microsoft-com:vml" xmlns:wp14="http://schemas.microsoft.com/office/word/2010/wordprocessingDrawing" xmlns:wp="http://schemas.openxmlformats.org/drawingml/2006/wordprocessingDrawing" xmlns:w10="urn:schemas-microsoft-com:office:word" xmlns:w="http://schemas.openxmlformats.org/wordprocessingml/2006/main" xmlns:w14="http://schemas.microsoft.com/office/word/2010/wordml" xmlns:w15="http://schemas.microsoft.com/office/word/2012/wordml" xmlns:w16se="http://schemas.microsoft.com/office/word/2015/wordml/symex" xmlns:wpg="http://schemas.microsoft.com/office/word/2010/wordprocessingGroup" xmlns:wpi="http://schemas.microsoft.com/office/word/2010/wordprocessingInk" xmlns:wne="http://schemas.microsoft.com/office/word/2006/wordml" xmlns:wps="http://schemas.microsoft.com/office/word/2010/wordprocessingShape" mc:Ignorable="w14 w15 w16se wp14">
   <w:endnote w:type="separator" w:id="-1">
     <w:p>
       <w:r>
@@ -5933,7 +6051,7 @@
 </file>
 
 <file path=word/footer1.xml><?xml version="1.0" encoding="utf-8"?>
-<w:ftr xmlns:wpc="http://schemas.microsoft.com/office/word/2010/wordprocessingCanvas" xmlns:mo="http://schemas.microsoft.com/office/mac/office/2008/main" xmlns:mc="http://schemas.openxmlformats.org/markup-compatibility/2006" xmlns:mv="urn:schemas-microsoft-com:mac:vml" xmlns:o="urn:schemas-microsoft-com:office:office" xmlns:r="http://schemas.openxmlformats.org/officeDocument/2006/relationships" xmlns:m="http://schemas.openxmlformats.org/officeDocument/2006/math" xmlns:v="urn:schemas-microsoft-com:vml" xmlns:wp14="http://schemas.microsoft.com/office/word/2010/wordprocessingDrawing" xmlns:wp="http://schemas.openxmlformats.org/drawingml/2006/wordprocessingDrawing" xmlns:w10="urn:schemas-microsoft-com:office:word" xmlns:w="http://schemas.openxmlformats.org/wordprocessingml/2006/main" xmlns:w14="http://schemas.microsoft.com/office/word/2010/wordml" xmlns:w15="http://schemas.microsoft.com/office/word/2012/wordml" xmlns:wpg="http://schemas.microsoft.com/office/word/2010/wordprocessingGroup" xmlns:wpi="http://schemas.microsoft.com/office/word/2010/wordprocessingInk" xmlns:wne="http://schemas.microsoft.com/office/word/2006/wordml" xmlns:wps="http://schemas.microsoft.com/office/word/2010/wordprocessingShape" mc:Ignorable="w14 w15 wp14">
+<w:ftr xmlns:wpc="http://schemas.microsoft.com/office/word/2010/wordprocessingCanvas" xmlns:cx="http://schemas.microsoft.com/office/drawing/2014/chartex" xmlns:mc="http://schemas.openxmlformats.org/markup-compatibility/2006" xmlns:o="urn:schemas-microsoft-com:office:office" xmlns:r="http://schemas.openxmlformats.org/officeDocument/2006/relationships" xmlns:m="http://schemas.openxmlformats.org/officeDocument/2006/math" xmlns:v="urn:schemas-microsoft-com:vml" xmlns:wp14="http://schemas.microsoft.com/office/word/2010/wordprocessingDrawing" xmlns:wp="http://schemas.openxmlformats.org/drawingml/2006/wordprocessingDrawing" xmlns:w10="urn:schemas-microsoft-com:office:word" xmlns:w="http://schemas.openxmlformats.org/wordprocessingml/2006/main" xmlns:w14="http://schemas.microsoft.com/office/word/2010/wordml" xmlns:w15="http://schemas.microsoft.com/office/word/2012/wordml" xmlns:w16se="http://schemas.microsoft.com/office/word/2015/wordml/symex" xmlns:wpg="http://schemas.microsoft.com/office/word/2010/wordprocessingGroup" xmlns:wpi="http://schemas.microsoft.com/office/word/2010/wordprocessingInk" xmlns:wne="http://schemas.microsoft.com/office/word/2006/wordml" xmlns:wps="http://schemas.microsoft.com/office/word/2010/wordprocessingShape" mc:Ignorable="w14 w15 w16se wp14">
   <w:p>
     <w:pPr>
       <w:pStyle w:val="Corpodetexto"/>
@@ -6159,7 +6277,7 @@
             </wp:anchor>
           </w:drawing>
         </mc:Choice>
-        <mc:Fallback>
+        <mc:Fallback xmlns:mv="urn:schemas-microsoft-com:mac:vml" xmlns:mo="http://schemas.microsoft.com/office/mac/office/2008/main">
           <w:pict>
             <v:group w14:anchorId="08E30FF0" id="Group_x0020_23" o:spid="_x0000_s1026" style="position:absolute;margin-left:90pt;margin-top:736.15pt;width:492.1pt;height:.5pt;z-index:-252368896;mso-position-horizontal-relative:page;mso-position-vertical-relative:page" coordorigin="1800,14724" coordsize="9842,10" o:gfxdata="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">
               <v:line id="Line_x0020_28" o:spid="_x0000_s1027" style="position:absolute;visibility:visible;mso-wrap-style:square" from="1800,14728" to="5737,14728" o:connectortype="straight" o:gfxdata="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" strokeweight="6095emu"/>
@@ -6268,7 +6386,7 @@
             </wp:anchor>
           </w:drawing>
         </mc:Choice>
-        <mc:Fallback>
+        <mc:Fallback xmlns:mv="urn:schemas-microsoft-com:mac:vml" xmlns:mo="http://schemas.microsoft.com/office/mac/office/2008/main">
           <w:pict>
             <v:shapetype w14:anchorId="729B4932" id="_x0000_t202" coordsize="21600,21600" o:spt="202" path="m0,0l0,21600,21600,21600,21600,0xe">
               <v:stroke joinstyle="miter"/>
@@ -6394,7 +6512,7 @@
                               <w:noProof/>
                               <w:sz w:val="16"/>
                             </w:rPr>
-                            <w:t>2</w:t>
+                            <w:t>12</w:t>
                           </w:r>
                           <w:r>
                             <w:fldChar w:fldCharType="end"/>
@@ -6425,7 +6543,11 @@
         </mc:Choice>
         <mc:Fallback>
           <w:pict>
-            <v:shape w14:anchorId="4A5408C3" id="Text_x0020_Box_x0020_21" o:spid="_x0000_s1029" type="#_x0000_t202" style="position:absolute;margin-left:510.5pt;margin-top:735.7pt;width:67.2pt;height:11.8pt;z-index:-252366848;visibility:visible;mso-wrap-style:square;mso-width-percent:0;mso-height-percent:0;mso-wrap-distance-left:9pt;mso-wrap-distance-top:0;mso-wrap-distance-right:9pt;mso-wrap-distance-bottom:0;mso-position-horizontal:absolute;mso-position-horizontal-relative:page;mso-position-vertical:absolute;mso-position-vertical-relative:page;mso-width-percent:0;mso-height-percent:0;mso-width-relative:page;mso-height-relative:page;v-text-anchor:top" o:gfxdata="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" filled="f" stroked="f">
+            <v:shapetype w14:anchorId="4A5408C3" id="_x0000_t202" coordsize="21600,21600" o:spt="202" path="m,l,21600r21600,l21600,xe">
+              <v:stroke joinstyle="miter"/>
+              <v:path gradientshapeok="t" o:connecttype="rect"/>
+            </v:shapetype>
+            <v:shape id="Text Box 21" o:spid="_x0000_s1029" type="#_x0000_t202" style="position:absolute;margin-left:510.5pt;margin-top:735.7pt;width:67.2pt;height:11.8pt;z-index:-252366848;visibility:visible;mso-wrap-style:square;mso-width-percent:0;mso-height-percent:0;mso-wrap-distance-left:9pt;mso-wrap-distance-top:0;mso-wrap-distance-right:9pt;mso-wrap-distance-bottom:0;mso-position-horizontal:absolute;mso-position-horizontal-relative:page;mso-position-vertical:absolute;mso-position-vertical-relative:page;mso-width-percent:0;mso-height-percent:0;mso-width-relative:page;mso-height-relative:page;v-text-anchor:top" o:gfxdata="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" filled="f" stroked="f">
               <v:textbox inset="0,0,0,0">
                 <w:txbxContent>
                   <w:p>
@@ -6459,7 +6581,7 @@
                         <w:noProof/>
                         <w:sz w:val="16"/>
                       </w:rPr>
-                      <w:t>13</w:t>
+                      <w:t>12</w:t>
                     </w:r>
                     <w:r>
                       <w:fldChar w:fldCharType="end"/>
@@ -6484,7 +6606,7 @@
 </file>
 
 <file path=word/footnotes.xml><?xml version="1.0" encoding="utf-8"?>
-<w:footnotes xmlns:wpc="http://schemas.microsoft.com/office/word/2010/wordprocessingCanvas" xmlns:mo="http://schemas.microsoft.com/office/mac/office/2008/main" xmlns:mc="http://schemas.openxmlformats.org/markup-compatibility/2006" xmlns:mv="urn:schemas-microsoft-com:mac:vml" xmlns:o="urn:schemas-microsoft-com:office:office" xmlns:r="http://schemas.openxmlformats.org/officeDocument/2006/relationships" xmlns:m="http://schemas.openxmlformats.org/officeDocument/2006/math" xmlns:v="urn:schemas-microsoft-com:vml" xmlns:wp14="http://schemas.microsoft.com/office/word/2010/wordprocessingDrawing" xmlns:wp="http://schemas.openxmlformats.org/drawingml/2006/wordprocessingDrawing" xmlns:w10="urn:schemas-microsoft-com:office:word" xmlns:w="http://schemas.openxmlformats.org/wordprocessingml/2006/main" xmlns:w14="http://schemas.microsoft.com/office/word/2010/wordml" xmlns:w15="http://schemas.microsoft.com/office/word/2012/wordml" xmlns:wpg="http://schemas.microsoft.com/office/word/2010/wordprocessingGroup" xmlns:wpi="http://schemas.microsoft.com/office/word/2010/wordprocessingInk" xmlns:wne="http://schemas.microsoft.com/office/word/2006/wordml" xmlns:wps="http://schemas.microsoft.com/office/word/2010/wordprocessingShape" mc:Ignorable="w14 w15 wp14">
+<w:footnotes xmlns:wpc="http://schemas.microsoft.com/office/word/2010/wordprocessingCanvas" xmlns:cx="http://schemas.microsoft.com/office/drawing/2014/chartex" xmlns:mc="http://schemas.openxmlformats.org/markup-compatibility/2006" xmlns:o="urn:schemas-microsoft-com:office:office" xmlns:r="http://schemas.openxmlformats.org/officeDocument/2006/relationships" xmlns:m="http://schemas.openxmlformats.org/officeDocument/2006/math" xmlns:v="urn:schemas-microsoft-com:vml" xmlns:wp14="http://schemas.microsoft.com/office/word/2010/wordprocessingDrawing" xmlns:wp="http://schemas.openxmlformats.org/drawingml/2006/wordprocessingDrawing" xmlns:w10="urn:schemas-microsoft-com:office:word" xmlns:w="http://schemas.openxmlformats.org/wordprocessingml/2006/main" xmlns:w14="http://schemas.microsoft.com/office/word/2010/wordml" xmlns:w15="http://schemas.microsoft.com/office/word/2012/wordml" xmlns:w16se="http://schemas.microsoft.com/office/word/2015/wordml/symex" xmlns:wpg="http://schemas.microsoft.com/office/word/2010/wordprocessingGroup" xmlns:wpi="http://schemas.microsoft.com/office/word/2010/wordprocessingInk" xmlns:wne="http://schemas.microsoft.com/office/word/2006/wordml" xmlns:wps="http://schemas.microsoft.com/office/word/2010/wordprocessingShape" mc:Ignorable="w14 w15 w16se wp14">
   <w:footnote w:type="separator" w:id="-1">
     <w:p>
       <w:r>
@@ -6503,7 +6625,7 @@
 </file>
 
 <file path=word/header1.xml><?xml version="1.0" encoding="utf-8"?>
-<w:hdr xmlns:wpc="http://schemas.microsoft.com/office/word/2010/wordprocessingCanvas" xmlns:mo="http://schemas.microsoft.com/office/mac/office/2008/main" xmlns:mc="http://schemas.openxmlformats.org/markup-compatibility/2006" xmlns:mv="urn:schemas-microsoft-com:mac:vml" xmlns:o="urn:schemas-microsoft-com:office:office" xmlns:r="http://schemas.openxmlformats.org/officeDocument/2006/relationships" xmlns:m="http://schemas.openxmlformats.org/officeDocument/2006/math" xmlns:v="urn:schemas-microsoft-com:vml" xmlns:wp14="http://schemas.microsoft.com/office/word/2010/wordprocessingDrawing" xmlns:wp="http://schemas.openxmlformats.org/drawingml/2006/wordprocessingDrawing" xmlns:w10="urn:schemas-microsoft-com:office:word" xmlns:w="http://schemas.openxmlformats.org/wordprocessingml/2006/main" xmlns:w14="http://schemas.microsoft.com/office/word/2010/wordml" xmlns:w15="http://schemas.microsoft.com/office/word/2012/wordml" xmlns:wpg="http://schemas.microsoft.com/office/word/2010/wordprocessingGroup" xmlns:wpi="http://schemas.microsoft.com/office/word/2010/wordprocessingInk" xmlns:wne="http://schemas.microsoft.com/office/word/2006/wordml" xmlns:wps="http://schemas.microsoft.com/office/word/2010/wordprocessingShape" mc:Ignorable="w14 w15 wp14">
+<w:hdr xmlns:wpc="http://schemas.microsoft.com/office/word/2010/wordprocessingCanvas" xmlns:cx="http://schemas.microsoft.com/office/drawing/2014/chartex" xmlns:mc="http://schemas.openxmlformats.org/markup-compatibility/2006" xmlns:o="urn:schemas-microsoft-com:office:office" xmlns:r="http://schemas.openxmlformats.org/officeDocument/2006/relationships" xmlns:m="http://schemas.openxmlformats.org/officeDocument/2006/math" xmlns:v="urn:schemas-microsoft-com:vml" xmlns:wp14="http://schemas.microsoft.com/office/word/2010/wordprocessingDrawing" xmlns:wp="http://schemas.openxmlformats.org/drawingml/2006/wordprocessingDrawing" xmlns:w10="urn:schemas-microsoft-com:office:word" xmlns:w="http://schemas.openxmlformats.org/wordprocessingml/2006/main" xmlns:w14="http://schemas.microsoft.com/office/word/2010/wordml" xmlns:w15="http://schemas.microsoft.com/office/word/2012/wordml" xmlns:w16se="http://schemas.microsoft.com/office/word/2015/wordml/symex" xmlns:wpg="http://schemas.microsoft.com/office/word/2010/wordprocessingGroup" xmlns:wpi="http://schemas.microsoft.com/office/word/2010/wordprocessingInk" xmlns:wne="http://schemas.microsoft.com/office/word/2006/wordml" xmlns:wps="http://schemas.microsoft.com/office/word/2010/wordprocessingShape" mc:Ignorable="w14 w15 w16se wp14">
   <w:p>
     <w:pPr>
       <w:pStyle w:val="Corpodetexto"/>
@@ -6634,7 +6756,7 @@
             </wp:anchor>
           </w:drawing>
         </mc:Choice>
-        <mc:Fallback>
+        <mc:Fallback xmlns:mv="urn:schemas-microsoft-com:mac:vml" xmlns:mo="http://schemas.microsoft.com/office/mac/office/2008/main">
           <w:pict>
             <v:shapetype w14:anchorId="115A9CC2" id="_x0000_t202" coordsize="21600,21600" o:spt="202" path="m0,0l0,21600,21600,21600,21600,0xe">
               <v:stroke joinstyle="miter"/>
@@ -6847,7 +6969,7 @@
             </wp:anchor>
           </w:drawing>
         </mc:Choice>
-        <mc:Fallback>
+        <mc:Fallback xmlns:mv="urn:schemas-microsoft-com:mac:vml" xmlns:mo="http://schemas.microsoft.com/office/mac/office/2008/main">
           <w:pict>
             <v:group w14:anchorId="7E3E339B" id="Group_x0020_31" o:spid="_x0000_s1026" style="position:absolute;margin-left:90pt;margin-top:45.7pt;width:432.1pt;height:.5pt;z-index:-252372992;mso-position-horizontal-relative:page;mso-position-vertical-relative:page" coordorigin="1800,914" coordsize="8642,10" o:gfxdata="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">
               <v:line id="Line_x0020_34" o:spid="_x0000_s1027" style="position:absolute;visibility:visible;mso-wrap-style:square" from="1800,919" to="6121,919" o:connectortype="straight" o:gfxdata="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" strokeweight=".48pt"/>
@@ -6954,7 +7076,7 @@
             </wp:anchor>
           </w:drawing>
         </mc:Choice>
-        <mc:Fallback>
+        <mc:Fallback xmlns:mv="urn:schemas-microsoft-com:mac:vml" xmlns:mo="http://schemas.microsoft.com/office/mac/office/2008/main">
           <w:pict>
             <v:shape w14:anchorId="153FF713" id="Text_x0020_Box_x0020_30" o:spid="_x0000_s1027" type="#_x0000_t202" style="position:absolute;margin-left:94.4pt;margin-top:45.25pt;width:104.45pt;height:11.8pt;z-index:-252371968;visibility:visible;mso-wrap-style:square;mso-width-percent:0;mso-height-percent:0;mso-wrap-distance-left:9pt;mso-wrap-distance-top:0;mso-wrap-distance-right:9pt;mso-wrap-distance-bottom:0;mso-position-horizontal:absolute;mso-position-horizontal-relative:page;mso-position-vertical:absolute;mso-position-vertical-relative:page;mso-width-percent:0;mso-height-percent:0;mso-width-relative:page;mso-height-relative:page;v-text-anchor:top" o:gfxdata="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" filled="f" stroked="f">
               <v:textbox inset="0,0,0,0">
@@ -6987,7 +7109,7 @@
 </file>
 
 <file path=word/header2.xml><?xml version="1.0" encoding="utf-8"?>
-<w:hdr xmlns:wpc="http://schemas.microsoft.com/office/word/2010/wordprocessingCanvas" xmlns:mo="http://schemas.microsoft.com/office/mac/office/2008/main" xmlns:mc="http://schemas.openxmlformats.org/markup-compatibility/2006" xmlns:mv="urn:schemas-microsoft-com:mac:vml" xmlns:o="urn:schemas-microsoft-com:office:office" xmlns:r="http://schemas.openxmlformats.org/officeDocument/2006/relationships" xmlns:m="http://schemas.openxmlformats.org/officeDocument/2006/math" xmlns:v="urn:schemas-microsoft-com:vml" xmlns:wp14="http://schemas.microsoft.com/office/word/2010/wordprocessingDrawing" xmlns:wp="http://schemas.openxmlformats.org/drawingml/2006/wordprocessingDrawing" xmlns:w10="urn:schemas-microsoft-com:office:word" xmlns:w="http://schemas.openxmlformats.org/wordprocessingml/2006/main" xmlns:w14="http://schemas.microsoft.com/office/word/2010/wordml" xmlns:w15="http://schemas.microsoft.com/office/word/2012/wordml" xmlns:wpg="http://schemas.microsoft.com/office/word/2010/wordprocessingGroup" xmlns:wpi="http://schemas.microsoft.com/office/word/2010/wordprocessingInk" xmlns:wne="http://schemas.microsoft.com/office/word/2006/wordml" xmlns:wps="http://schemas.microsoft.com/office/word/2010/wordprocessingShape" mc:Ignorable="w14 w15 wp14">
+<w:hdr xmlns:wpc="http://schemas.microsoft.com/office/word/2010/wordprocessingCanvas" xmlns:cx="http://schemas.microsoft.com/office/drawing/2014/chartex" xmlns:mc="http://schemas.openxmlformats.org/markup-compatibility/2006" xmlns:o="urn:schemas-microsoft-com:office:office" xmlns:r="http://schemas.openxmlformats.org/officeDocument/2006/relationships" xmlns:m="http://schemas.openxmlformats.org/officeDocument/2006/math" xmlns:v="urn:schemas-microsoft-com:vml" xmlns:wp14="http://schemas.microsoft.com/office/word/2010/wordprocessingDrawing" xmlns:wp="http://schemas.openxmlformats.org/drawingml/2006/wordprocessingDrawing" xmlns:w10="urn:schemas-microsoft-com:office:word" xmlns:w="http://schemas.openxmlformats.org/wordprocessingml/2006/main" xmlns:w14="http://schemas.microsoft.com/office/word/2010/wordml" xmlns:w15="http://schemas.microsoft.com/office/word/2012/wordml" xmlns:w16se="http://schemas.microsoft.com/office/word/2015/wordml/symex" xmlns:wpg="http://schemas.microsoft.com/office/word/2010/wordprocessingGroup" xmlns:wpi="http://schemas.microsoft.com/office/word/2010/wordprocessingInk" xmlns:wne="http://schemas.microsoft.com/office/word/2006/wordml" xmlns:wps="http://schemas.microsoft.com/office/word/2010/wordprocessingShape" mc:Ignorable="w14 w15 w16se wp14">
   <w:p>
     <w:pPr>
       <w:pStyle w:val="Corpodetexto"/>
@@ -7144,7 +7266,7 @@
             </wp:anchor>
           </w:drawing>
         </mc:Choice>
-        <mc:Fallback>
+        <mc:Fallback xmlns:mv="urn:schemas-microsoft-com:mac:vml" xmlns:mo="http://schemas.microsoft.com/office/mac/office/2008/main">
           <w:pict>
             <v:group w14:anchorId="393C8AB8" id="Group_x0020_17" o:spid="_x0000_s1026" style="position:absolute;margin-left:90pt;margin-top:45.7pt;width:432.1pt;height:.5pt;z-index:-252365824;mso-position-horizontal-relative:page;mso-position-vertical-relative:page" coordorigin="1800,914" coordsize="8642,10" o:gfxdata="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">
               <v:line id="Line_x0020_20" o:spid="_x0000_s1027" style="position:absolute;visibility:visible;mso-wrap-style:square" from="1800,919" to="6121,919" o:connectortype="straight" o:gfxdata="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" strokeweight=".48pt"/>
@@ -7251,7 +7373,7 @@
             </wp:anchor>
           </w:drawing>
         </mc:Choice>
-        <mc:Fallback>
+        <mc:Fallback xmlns:mv="urn:schemas-microsoft-com:mac:vml" xmlns:mo="http://schemas.microsoft.com/office/mac/office/2008/main">
           <w:pict>
             <v:shapetype w14:anchorId="153A3FAE" id="_x0000_t202" coordsize="21600,21600" o:spt="202" path="m0,0l0,21600,21600,21600,21600,0xe">
               <v:stroke joinstyle="miter"/>
@@ -7396,7 +7518,7 @@
             </wp:anchor>
           </w:drawing>
         </mc:Choice>
-        <mc:Fallback>
+        <mc:Fallback xmlns:mv="urn:schemas-microsoft-com:mac:vml" xmlns:mo="http://schemas.microsoft.com/office/mac/office/2008/main">
           <w:pict>
             <v:shape w14:anchorId="76A9B4EC" id="Text_x0020_Box_x0020_15" o:spid="_x0000_s1031" type="#_x0000_t202" style="position:absolute;margin-left:467.7pt;margin-top:45.25pt;width:50.1pt;height:11.8pt;z-index:-252363776;visibility:visible;mso-wrap-style:square;mso-width-percent:0;mso-height-percent:0;mso-wrap-distance-left:9pt;mso-wrap-distance-top:0;mso-wrap-distance-right:9pt;mso-wrap-distance-bottom:0;mso-position-horizontal:absolute;mso-position-horizontal-relative:page;mso-position-vertical:absolute;mso-position-vertical-relative:page;mso-width-percent:0;mso-height-percent:0;mso-width-relative:page;mso-height-relative:page;v-text-anchor:top" o:gfxdata="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" filled="f" stroked="f">
               <v:textbox inset="0,0,0,0">
@@ -7447,7 +7569,7 @@
 </file>
 
 <file path=word/header3.xml><?xml version="1.0" encoding="utf-8"?>
-<w:hdr xmlns:wpc="http://schemas.microsoft.com/office/word/2010/wordprocessingCanvas" xmlns:mo="http://schemas.microsoft.com/office/mac/office/2008/main" xmlns:mc="http://schemas.openxmlformats.org/markup-compatibility/2006" xmlns:mv="urn:schemas-microsoft-com:mac:vml" xmlns:o="urn:schemas-microsoft-com:office:office" xmlns:r="http://schemas.openxmlformats.org/officeDocument/2006/relationships" xmlns:m="http://schemas.openxmlformats.org/officeDocument/2006/math" xmlns:v="urn:schemas-microsoft-com:vml" xmlns:wp14="http://schemas.microsoft.com/office/word/2010/wordprocessingDrawing" xmlns:wp="http://schemas.openxmlformats.org/drawingml/2006/wordprocessingDrawing" xmlns:w10="urn:schemas-microsoft-com:office:word" xmlns:w="http://schemas.openxmlformats.org/wordprocessingml/2006/main" xmlns:w14="http://schemas.microsoft.com/office/word/2010/wordml" xmlns:w15="http://schemas.microsoft.com/office/word/2012/wordml" xmlns:wpg="http://schemas.microsoft.com/office/word/2010/wordprocessingGroup" xmlns:wpi="http://schemas.microsoft.com/office/word/2010/wordprocessingInk" xmlns:wne="http://schemas.microsoft.com/office/word/2006/wordml" xmlns:wps="http://schemas.microsoft.com/office/word/2010/wordprocessingShape" mc:Ignorable="w14 w15 wp14">
+<w:hdr xmlns:wpc="http://schemas.microsoft.com/office/word/2010/wordprocessingCanvas" xmlns:cx="http://schemas.microsoft.com/office/drawing/2014/chartex" xmlns:mc="http://schemas.openxmlformats.org/markup-compatibility/2006" xmlns:o="urn:schemas-microsoft-com:office:office" xmlns:r="http://schemas.openxmlformats.org/officeDocument/2006/relationships" xmlns:m="http://schemas.openxmlformats.org/officeDocument/2006/math" xmlns:v="urn:schemas-microsoft-com:vml" xmlns:wp14="http://schemas.microsoft.com/office/word/2010/wordprocessingDrawing" xmlns:wp="http://schemas.openxmlformats.org/drawingml/2006/wordprocessingDrawing" xmlns:w10="urn:schemas-microsoft-com:office:word" xmlns:w="http://schemas.openxmlformats.org/wordprocessingml/2006/main" xmlns:w14="http://schemas.microsoft.com/office/word/2010/wordml" xmlns:w15="http://schemas.microsoft.com/office/word/2012/wordml" xmlns:w16se="http://schemas.microsoft.com/office/word/2015/wordml/symex" xmlns:wpg="http://schemas.microsoft.com/office/word/2010/wordprocessingGroup" xmlns:wpi="http://schemas.microsoft.com/office/word/2010/wordprocessingInk" xmlns:wne="http://schemas.microsoft.com/office/word/2006/wordml" xmlns:wps="http://schemas.microsoft.com/office/word/2010/wordprocessingShape" mc:Ignorable="w14 w15 w16se wp14">
   <w:p>
     <w:pPr>
       <w:pStyle w:val="Corpodetexto"/>
@@ -7604,7 +7726,7 @@
             </wp:anchor>
           </w:drawing>
         </mc:Choice>
-        <mc:Fallback>
+        <mc:Fallback xmlns:mv="urn:schemas-microsoft-com:mac:vml" xmlns:mo="http://schemas.microsoft.com/office/mac/office/2008/main">
           <w:pict>
             <v:group w14:anchorId="42D8B6BB" id="Group_x0020_11" o:spid="_x0000_s1026" style="position:absolute;margin-left:90pt;margin-top:45.7pt;width:432.1pt;height:.5pt;z-index:-252362752;mso-position-horizontal-relative:page;mso-position-vertical-relative:page" coordorigin="1800,914" coordsize="8642,10" o:gfxdata="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">
               <v:line id="Line_x0020_14" o:spid="_x0000_s1027" style="position:absolute;visibility:visible;mso-wrap-style:square" from="1800,919" to="6121,919" o:connectortype="straight" o:gfxdata="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" strokeweight=".48pt"/>
@@ -7711,7 +7833,7 @@
             </wp:anchor>
           </w:drawing>
         </mc:Choice>
-        <mc:Fallback>
+        <mc:Fallback xmlns:mv="urn:schemas-microsoft-com:mac:vml" xmlns:mo="http://schemas.microsoft.com/office/mac/office/2008/main">
           <w:pict>
             <v:shapetype w14:anchorId="6AE3C3A9" id="_x0000_t202" coordsize="21600,21600" o:spt="202" path="m0,0l0,21600,21600,21600,21600,0xe">
               <v:stroke joinstyle="miter"/>
@@ -7838,7 +7960,7 @@
             </wp:anchor>
           </w:drawing>
         </mc:Choice>
-        <mc:Fallback>
+        <mc:Fallback xmlns:mv="urn:schemas-microsoft-com:mac:vml" xmlns:mo="http://schemas.microsoft.com/office/mac/office/2008/main">
           <w:pict>
             <v:shape w14:anchorId="3ED60A74" id="Text_x0020_Box_x0020_9" o:spid="_x0000_s1033" type="#_x0000_t202" style="position:absolute;margin-left:467.7pt;margin-top:45.25pt;width:50.1pt;height:11.8pt;z-index:-252360704;visibility:visible;mso-wrap-style:square;mso-width-percent:0;mso-height-percent:0;mso-wrap-distance-left:9pt;mso-wrap-distance-top:0;mso-wrap-distance-right:9pt;mso-wrap-distance-bottom:0;mso-position-horizontal:absolute;mso-position-horizontal-relative:page;mso-position-vertical:absolute;mso-position-vertical-relative:page;mso-width-percent:0;mso-height-percent:0;mso-width-relative:page;mso-height-relative:page;v-text-anchor:top" o:gfxdata="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" filled="f" stroked="f">
               <v:textbox inset="0,0,0,0">
@@ -7871,7 +7993,7 @@
 </file>
 
 <file path=word/header4.xml><?xml version="1.0" encoding="utf-8"?>
-<w:hdr xmlns:wpc="http://schemas.microsoft.com/office/word/2010/wordprocessingCanvas" xmlns:mo="http://schemas.microsoft.com/office/mac/office/2008/main" xmlns:mc="http://schemas.openxmlformats.org/markup-compatibility/2006" xmlns:mv="urn:schemas-microsoft-com:mac:vml" xmlns:o="urn:schemas-microsoft-com:office:office" xmlns:r="http://schemas.openxmlformats.org/officeDocument/2006/relationships" xmlns:m="http://schemas.openxmlformats.org/officeDocument/2006/math" xmlns:v="urn:schemas-microsoft-com:vml" xmlns:wp14="http://schemas.microsoft.com/office/word/2010/wordprocessingDrawing" xmlns:wp="http://schemas.openxmlformats.org/drawingml/2006/wordprocessingDrawing" xmlns:w10="urn:schemas-microsoft-com:office:word" xmlns:w="http://schemas.openxmlformats.org/wordprocessingml/2006/main" xmlns:w14="http://schemas.microsoft.com/office/word/2010/wordml" xmlns:w15="http://schemas.microsoft.com/office/word/2012/wordml" xmlns:wpg="http://schemas.microsoft.com/office/word/2010/wordprocessingGroup" xmlns:wpi="http://schemas.microsoft.com/office/word/2010/wordprocessingInk" xmlns:wne="http://schemas.microsoft.com/office/word/2006/wordml" xmlns:wps="http://schemas.microsoft.com/office/word/2010/wordprocessingShape" mc:Ignorable="w14 w15 wp14">
+<w:hdr xmlns:wpc="http://schemas.microsoft.com/office/word/2010/wordprocessingCanvas" xmlns:cx="http://schemas.microsoft.com/office/drawing/2014/chartex" xmlns:mc="http://schemas.openxmlformats.org/markup-compatibility/2006" xmlns:o="urn:schemas-microsoft-com:office:office" xmlns:r="http://schemas.openxmlformats.org/officeDocument/2006/relationships" xmlns:m="http://schemas.openxmlformats.org/officeDocument/2006/math" xmlns:v="urn:schemas-microsoft-com:vml" xmlns:wp14="http://schemas.microsoft.com/office/word/2010/wordprocessingDrawing" xmlns:wp="http://schemas.openxmlformats.org/drawingml/2006/wordprocessingDrawing" xmlns:w10="urn:schemas-microsoft-com:office:word" xmlns:w="http://schemas.openxmlformats.org/wordprocessingml/2006/main" xmlns:w14="http://schemas.microsoft.com/office/word/2010/wordml" xmlns:w15="http://schemas.microsoft.com/office/word/2012/wordml" xmlns:w16se="http://schemas.microsoft.com/office/word/2015/wordml/symex" xmlns:wpg="http://schemas.microsoft.com/office/word/2010/wordprocessingGroup" xmlns:wpi="http://schemas.microsoft.com/office/word/2010/wordprocessingInk" xmlns:wne="http://schemas.microsoft.com/office/word/2006/wordml" xmlns:wps="http://schemas.microsoft.com/office/word/2010/wordprocessingShape" mc:Ignorable="w14 w15 w16se wp14">
   <w:p>
     <w:pPr>
       <w:pStyle w:val="Corpodetexto"/>
@@ -8028,7 +8150,7 @@
             </wp:anchor>
           </w:drawing>
         </mc:Choice>
-        <mc:Fallback>
+        <mc:Fallback xmlns:mv="urn:schemas-microsoft-com:mac:vml" xmlns:mo="http://schemas.microsoft.com/office/mac/office/2008/main">
           <w:pict>
             <v:group w14:anchorId="7D7BB678" id="Group_x0020_5" o:spid="_x0000_s1026" style="position:absolute;margin-left:90pt;margin-top:45.7pt;width:432.1pt;height:.5pt;z-index:-252359680;mso-position-horizontal-relative:page;mso-position-vertical-relative:page" coordorigin="1800,914" coordsize="8642,10" o:gfxdata="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">
               <v:line id="Line_x0020_8" o:spid="_x0000_s1027" style="position:absolute;visibility:visible;mso-wrap-style:square" from="1800,919" to="6121,919" o:connectortype="straight" o:gfxdata="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" strokeweight=".48pt"/>
@@ -8108,7 +8230,7 @@
             </wp:anchor>
           </w:drawing>
         </mc:Choice>
-        <mc:Fallback>
+        <mc:Fallback xmlns:mv="urn:schemas-microsoft-com:mac:vml" xmlns:mo="http://schemas.microsoft.com/office/mac/office/2008/main">
           <w:pict>
             <v:line w14:anchorId="3182681E" id="Line_x0020_4" o:spid="_x0000_s1026" style="position:absolute;z-index:-252358656;visibility:visible;mso-wrap-style:square;mso-width-percent:0;mso-height-percent:0;mso-wrap-distance-left:9pt;mso-wrap-distance-top:0;mso-wrap-distance-right:9pt;mso-wrap-distance-bottom:0;mso-position-horizontal:absolute;mso-position-horizontal-relative:page;mso-position-vertical:absolute;mso-position-vertical-relative:page;mso-width-percent:0;mso-height-percent:0;mso-width-relative:page;mso-height-relative:page" from="88.55pt,93.6pt" to="523.5pt,93.6pt" o:gfxdata="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" strokecolor="#1f487c" strokeweight="2.16pt">
               <w10:wrap anchorx="page" anchory="page"/>
@@ -8212,7 +8334,7 @@
             </wp:anchor>
           </w:drawing>
         </mc:Choice>
-        <mc:Fallback>
+        <mc:Fallback xmlns:mv="urn:schemas-microsoft-com:mac:vml" xmlns:mo="http://schemas.microsoft.com/office/mac/office/2008/main">
           <w:pict>
             <v:shapetype w14:anchorId="7F690561" id="_x0000_t202" coordsize="21600,21600" o:spt="202" path="m0,0l0,21600,21600,21600,21600,0xe">
               <v:stroke joinstyle="miter"/>
@@ -8345,7 +8467,7 @@
             </wp:anchor>
           </w:drawing>
         </mc:Choice>
-        <mc:Fallback>
+        <mc:Fallback xmlns:mv="urn:schemas-microsoft-com:mac:vml" xmlns:mo="http://schemas.microsoft.com/office/mac/office/2008/main">
           <w:pict>
             <v:shape w14:anchorId="7B005BB6" id="Text_x0020_Box_x0020_2" o:spid="_x0000_s1035" type="#_x0000_t202" style="position:absolute;margin-left:467.7pt;margin-top:45.25pt;width:50.1pt;height:11.8pt;z-index:-252356608;visibility:visible;mso-wrap-style:square;mso-width-percent:0;mso-height-percent:0;mso-wrap-distance-left:9pt;mso-wrap-distance-top:0;mso-wrap-distance-right:9pt;mso-wrap-distance-bottom:0;mso-position-horizontal:absolute;mso-position-horizontal-relative:page;mso-position-vertical:absolute;mso-position-vertical-relative:page;mso-width-percent:0;mso-height-percent:0;mso-width-relative:page;mso-height-relative:page;v-text-anchor:top" o:gfxdata="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" filled="f" stroked="f">
               <v:textbox inset="0,0,0,0">
@@ -8494,7 +8616,7 @@
             </wp:anchor>
           </w:drawing>
         </mc:Choice>
-        <mc:Fallback>
+        <mc:Fallback xmlns:mv="urn:schemas-microsoft-com:mac:vml" xmlns:mo="http://schemas.microsoft.com/office/mac/office/2008/main">
           <w:pict>
             <v:shape w14:anchorId="57CB5086" id="Text_x0020_Box_x0020_1" o:spid="_x0000_s1036" type="#_x0000_t202" style="position:absolute;margin-left:89pt;margin-top:71.15pt;width:118.2pt;height:21.4pt;z-index:-252355584;visibility:visible;mso-wrap-style:square;mso-width-percent:0;mso-height-percent:0;mso-wrap-distance-left:9pt;mso-wrap-distance-top:0;mso-wrap-distance-right:9pt;mso-wrap-distance-bottom:0;mso-position-horizontal:absolute;mso-position-horizontal-relative:page;mso-position-vertical:absolute;mso-position-vertical-relative:page;mso-width-percent:0;mso-height-percent:0;mso-width-relative:page;mso-height-relative:page;v-text-anchor:top" o:gfxdata="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" filled="f" stroked="f">
               <v:textbox inset="0,0,0,0">
@@ -8547,8 +8669,8 @@
 </file>
 
 <file path=word/numbering.xml><?xml version="1.0" encoding="utf-8"?>
-<w:numbering xmlns:wpc="http://schemas.microsoft.com/office/word/2010/wordprocessingCanvas" xmlns:mo="http://schemas.microsoft.com/office/mac/office/2008/main" xmlns:mc="http://schemas.openxmlformats.org/markup-compatibility/2006" xmlns:mv="urn:schemas-microsoft-com:mac:vml" xmlns:o="urn:schemas-microsoft-com:office:office" xmlns:r="http://schemas.openxmlformats.org/officeDocument/2006/relationships" xmlns:m="http://schemas.openxmlformats.org/officeDocument/2006/math" xmlns:v="urn:schemas-microsoft-com:vml" xmlns:wp14="http://schemas.microsoft.com/office/word/2010/wordprocessingDrawing" xmlns:wp="http://schemas.openxmlformats.org/drawingml/2006/wordprocessingDrawing" xmlns:w10="urn:schemas-microsoft-com:office:word" xmlns:w="http://schemas.openxmlformats.org/wordprocessingml/2006/main" xmlns:w14="http://schemas.microsoft.com/office/word/2010/wordml" xmlns:w15="http://schemas.microsoft.com/office/word/2012/wordml" xmlns:wpg="http://schemas.microsoft.com/office/word/2010/wordprocessingGroup" xmlns:wpi="http://schemas.microsoft.com/office/word/2010/wordprocessingInk" xmlns:wne="http://schemas.microsoft.com/office/word/2006/wordml" xmlns:wps="http://schemas.microsoft.com/office/word/2010/wordprocessingShape" mc:Ignorable="w14 w15 wp14">
-  <w:abstractNum w:abstractNumId="0">
+<w:numbering xmlns:wpc="http://schemas.microsoft.com/office/word/2010/wordprocessingCanvas" xmlns:cx="http://schemas.microsoft.com/office/drawing/2014/chartex" xmlns:mc="http://schemas.openxmlformats.org/markup-compatibility/2006" xmlns:o="urn:schemas-microsoft-com:office:office" xmlns:r="http://schemas.openxmlformats.org/officeDocument/2006/relationships" xmlns:m="http://schemas.openxmlformats.org/officeDocument/2006/math" xmlns:v="urn:schemas-microsoft-com:vml" xmlns:wp14="http://schemas.microsoft.com/office/word/2010/wordprocessingDrawing" xmlns:wp="http://schemas.openxmlformats.org/drawingml/2006/wordprocessingDrawing" xmlns:w10="urn:schemas-microsoft-com:office:word" xmlns:w="http://schemas.openxmlformats.org/wordprocessingml/2006/main" xmlns:w14="http://schemas.microsoft.com/office/word/2010/wordml" xmlns:w15="http://schemas.microsoft.com/office/word/2012/wordml" xmlns:w16se="http://schemas.microsoft.com/office/word/2015/wordml/symex" xmlns:wpg="http://schemas.microsoft.com/office/word/2010/wordprocessingGroup" xmlns:wpi="http://schemas.microsoft.com/office/word/2010/wordprocessingInk" xmlns:wne="http://schemas.microsoft.com/office/word/2006/wordml" xmlns:wps="http://schemas.microsoft.com/office/word/2010/wordprocessingShape" mc:Ignorable="w14 w15 w16se wp14">
+  <w:abstractNum w:abstractNumId="0" w15:restartNumberingAfterBreak="0">
     <w:nsid w:val="597653F3"/>
     <w:multiLevelType w:val="multilevel"/>
     <w:tmpl w:val="96DE5972"/>
@@ -8676,7 +8798,7 @@
       </w:rPr>
     </w:lvl>
   </w:abstractNum>
-  <w:abstractNum w:abstractNumId="1">
+  <w:abstractNum w:abstractNumId="1" w15:restartNumberingAfterBreak="0">
     <w:nsid w:val="68A7279A"/>
     <w:multiLevelType w:val="multilevel"/>
     <w:tmpl w:val="C64E33D8"/>
@@ -8818,7 +8940,7 @@
 </file>
 
 <file path=word/styles.xml><?xml version="1.0" encoding="utf-8"?>
-<w:styles xmlns:mc="http://schemas.openxmlformats.org/markup-compatibility/2006" xmlns:r="http://schemas.openxmlformats.org/officeDocument/2006/relationships" xmlns:w="http://schemas.openxmlformats.org/wordprocessingml/2006/main" xmlns:w14="http://schemas.microsoft.com/office/word/2010/wordml" xmlns:w15="http://schemas.microsoft.com/office/word/2012/wordml" mc:Ignorable="w14 w15">
+<w:styles xmlns:mc="http://schemas.openxmlformats.org/markup-compatibility/2006" xmlns:r="http://schemas.openxmlformats.org/officeDocument/2006/relationships" xmlns:w="http://schemas.openxmlformats.org/wordprocessingml/2006/main" xmlns:w14="http://schemas.microsoft.com/office/word/2010/wordml" xmlns:w15="http://schemas.microsoft.com/office/word/2012/wordml" xmlns:w16se="http://schemas.microsoft.com/office/word/2015/wordml/symex" mc:Ignorable="w14 w15 w16se">
   <w:docDefaults>
     <w:rPrDefault>
       <w:rPr>
@@ -8836,7 +8958,7 @@
       </w:pPr>
     </w:pPrDefault>
   </w:docDefaults>
-  <w:latentStyles w:defLockedState="0" w:defUIPriority="99" w:defSemiHidden="0" w:defUnhideWhenUsed="0" w:defQFormat="0" w:count="380">
+  <w:latentStyles w:defLockedState="0" w:defUIPriority="99" w:defSemiHidden="0" w:defUnhideWhenUsed="0" w:defQFormat="0" w:count="371">
     <w:lsdException w:name="Normal" w:uiPriority="0" w:qFormat="1"/>
     <w:lsdException w:name="heading 1" w:uiPriority="9" w:qFormat="1"/>
     <w:lsdException w:name="heading 2" w:semiHidden="1" w:uiPriority="9" w:unhideWhenUsed="1" w:qFormat="1"/>
@@ -8993,15 +9115,6 @@
     <w:lsdException w:name="Balloon Text" w:semiHidden="1" w:unhideWhenUsed="1"/>
     <w:lsdException w:name="Table Grid" w:uiPriority="39"/>
     <w:lsdException w:name="Table Theme" w:semiHidden="1" w:unhideWhenUsed="1"/>
-    <w:lsdException w:name="Note Level 1" w:semiHidden="1" w:unhideWhenUsed="1"/>
-    <w:lsdException w:name="Note Level 2" w:semiHidden="1" w:unhideWhenUsed="1"/>
-    <w:lsdException w:name="Note Level 3" w:semiHidden="1" w:unhideWhenUsed="1"/>
-    <w:lsdException w:name="Note Level 4" w:semiHidden="1" w:unhideWhenUsed="1"/>
-    <w:lsdException w:name="Note Level 5" w:semiHidden="1" w:unhideWhenUsed="1"/>
-    <w:lsdException w:name="Note Level 6" w:semiHidden="1" w:unhideWhenUsed="1"/>
-    <w:lsdException w:name="Note Level 7" w:semiHidden="1" w:unhideWhenUsed="1"/>
-    <w:lsdException w:name="Note Level 8" w:semiHidden="1" w:unhideWhenUsed="1"/>
-    <w:lsdException w:name="Note Level 9" w:semiHidden="1" w:unhideWhenUsed="1"/>
     <w:lsdException w:name="Placeholder Text" w:semiHidden="1"/>
     <w:lsdException w:name="No Spacing" w:uiPriority="1" w:qFormat="1"/>
     <w:lsdException w:name="Light Shading" w:uiPriority="60"/>

</xml_diff>